<commit_message>
updated clipped verison of the video
</commit_message>
<xml_diff>
--- a/475chapter11/AudiotextFile.docx
+++ b/475chapter11/AudiotextFile.docx
@@ -3,6 +3,9 @@
 <w:document xmlns:wpc="http://schemas.microsoft.com/office/word/2010/wordprocessingCanvas" xmlns:cx="http://schemas.microsoft.com/office/drawing/2014/chartex" xmlns:cx1="http://schemas.microsoft.com/office/drawing/2015/9/8/chartex" xmlns:cx2="http://schemas.microsoft.com/office/drawing/2015/10/21/chartex" xmlns:cx3="http://schemas.microsoft.com/office/drawing/2016/5/9/chartex" xmlns:cx4="http://schemas.microsoft.com/office/drawing/2016/5/10/chartex" xmlns:cx5="http://schemas.microsoft.com/office/drawing/2016/5/11/chartex" xmlns:cx6="http://schemas.microsoft.com/office/drawing/2016/5/12/chartex" xmlns:cx7="http://schemas.microsoft.com/office/drawing/2016/5/13/chartex" xmlns:cx8="http://schemas.microsoft.com/office/drawing/2016/5/14/chartex" xmlns:mc="http://schemas.openxmlformats.org/markup-compatibility/2006" xmlns:aink="http://schemas.microsoft.com/office/drawing/2016/ink" xmlns:am3d="http://schemas.microsoft.com/office/drawing/2017/model3d" xmlns:o="urn:schemas-microsoft-com:office:office" xmlns:r="http://schemas.openxmlformats.org/officeDocument/2006/relationships" xmlns:m="http://schemas.openxmlformats.org/officeDocument/2006/math" xmlns:v="urn:schemas-microsoft-com:vml" xmlns:wp14="http://schemas.microsoft.com/office/word/2010/wordprocessingDrawing" xmlns:wp="http://schemas.openxmlformats.org/drawingml/2006/wordprocessingDrawing" xmlns:w10="urn:schemas-microsoft-com:office:word" xmlns:w="http://schemas.openxmlformats.org/wordprocessingml/2006/main" xmlns:w14="http://schemas.microsoft.com/office/word/2010/wordml" xmlns:w15="http://schemas.microsoft.com/office/word/2012/wordml" xmlns:w16cid="http://schemas.microsoft.com/office/word/2016/wordml/cid" xmlns:w16se="http://schemas.microsoft.com/office/word/2015/wordml/symex" xmlns:wpg="http://schemas.microsoft.com/office/word/2010/wordprocessingGroup" xmlns:wpi="http://schemas.microsoft.com/office/word/2010/wordprocessingInk" xmlns:wne="http://schemas.microsoft.com/office/word/2006/wordml" xmlns:wps="http://schemas.microsoft.com/office/word/2010/wordprocessingShape" mc:Ignorable="w14 w15 w16se w16cid wp14">
   <w:body>
     <w:p>
+      <w:r>
+        <w:t xml:space="preserve"> </w:t>
+      </w:r>
       <w:r>
         <w:t xml:space="preserve">Transcript </w:t>
       </w:r>
@@ -100,27 +103,15 @@
                 <w:szCs w:val="24"/>
               </w:rPr>
             </w:pPr>
-            <w:proofErr w:type="spellStart"/>
-            <w:r>
-              <w:rPr>
-                <w:rFonts w:ascii="Times New Roman" w:eastAsia="Times New Roman" w:hAnsi="Times New Roman" w:cs="Times New Roman"/>
-                <w:b/>
-                <w:bCs/>
-                <w:sz w:val="24"/>
-                <w:szCs w:val="24"/>
-              </w:rPr>
-              <w:t>Skizzy</w:t>
-            </w:r>
-            <w:proofErr w:type="spellEnd"/>
-            <w:r>
-              <w:rPr>
-                <w:rFonts w:ascii="Times New Roman" w:eastAsia="Times New Roman" w:hAnsi="Times New Roman" w:cs="Times New Roman"/>
-                <w:b/>
-                <w:bCs/>
-                <w:sz w:val="24"/>
-                <w:szCs w:val="24"/>
-              </w:rPr>
-              <w:t xml:space="preserve"> Mars</w:t>
+            <w:r>
+              <w:rPr>
+                <w:rFonts w:ascii="Times New Roman" w:eastAsia="Times New Roman" w:hAnsi="Times New Roman" w:cs="Times New Roman"/>
+                <w:b/>
+                <w:bCs/>
+                <w:sz w:val="24"/>
+                <w:szCs w:val="24"/>
+              </w:rPr>
+              <w:t>Skizzy Mars</w:t>
             </w:r>
           </w:p>
         </w:tc>
@@ -666,20 +657,12 @@
     </w:tbl>
     <w:p>
       <w:r>
-        <w:t>I don’t view this as the greatest, or most monumental piece of artwork, it was not groundbreaking. However,</w:t>
+        <w:t xml:space="preserve">I don’t view this as the greatest, or most monumental piece of artwork, it was not groundbreaking. However, it is special to me because it introduced me to what alternative rap is, which is one of my favorite genres. The beats and sounds introduced me to alternative rock and indie music which are </w:t>
       </w:r>
       <w:bookmarkStart w:id="0" w:name="_GoBack"/>
       <w:bookmarkEnd w:id="0"/>
       <w:r>
-        <w:t xml:space="preserve"> it is special to me because it introduced me to what alternative rap is, which is one of my favorite genres. The beats and sounds introduced me to alternative rock and indie music which are </w:t>
-      </w:r>
-      <w:proofErr w:type="spellStart"/>
-      <w:r>
-        <w:t>mmy</w:t>
-      </w:r>
-      <w:proofErr w:type="spellEnd"/>
-      <w:r>
-        <w:t xml:space="preserve"> other favorite genres. It is a little bit nostalgic, back to high school, what I would listen to before soccer practice, or playing under the lights, or just cruising around with my friends during the summer. It is nostalgic, it is just happy music, and it is something that I enjoy, and I hope other people enjoy also. </w:t>
+        <w:t xml:space="preserve">my other favorite genres. It is a little bit nostalgic, back to high school, what I would listen to before soccer practice, or playing under the lights, or just cruising around with my friends during the summer. It is nostalgic, it is just happy music, and it is something that I enjoy, and I hope other people enjoy also. </w:t>
       </w:r>
     </w:p>
     <w:sectPr>

</xml_diff>